<commit_message>
[Conference]: update google driver link.
</commit_message>
<xml_diff>
--- a/ISCT2025_ConferenceSubmission/ISCT2025_OnePageAbstract_2500words.docx
+++ b/ISCT2025_ConferenceSubmission/ISCT2025_OnePageAbstract_2500words.docx
@@ -120,38 +120,19 @@
       <w:pPr>
         <w:spacing w:after="0" w:line="240" w:lineRule="auto"/>
         <w:rPr>
-          <w:color w:val="156082" w:themeColor="accent1"/>
-          <w:sz w:val="18"/>
-          <w:szCs w:val="20"/>
-        </w:rPr>
-      </w:pPr>
-      <w:r>
-        <w:rPr>
-          <w:color w:val="156082" w:themeColor="accent1"/>
-          <w:sz w:val="18"/>
-          <w:szCs w:val="20"/>
-        </w:rPr>
-        <w:t>Cell therapy, bo</w:t>
-      </w:r>
-      <w:r>
-        <w:rPr>
-          <w:color w:val="156082" w:themeColor="accent1"/>
-          <w:sz w:val="18"/>
-          <w:szCs w:val="20"/>
-        </w:rPr>
-        <w:t>osted</w:t>
-      </w:r>
-      <w:r>
-        <w:rPr>
-          <w:color w:val="156082" w:themeColor="accent1"/>
-          <w:sz w:val="18"/>
-          <w:szCs w:val="20"/>
-        </w:rPr>
-        <w:t xml:space="preserve"> by </w:t>
-      </w:r>
-      <w:r>
-        <w:rPr>
-          <w:color w:val="156082" w:themeColor="accent1"/>
+          <w:sz w:val="18"/>
+          <w:szCs w:val="20"/>
+        </w:rPr>
+      </w:pPr>
+      <w:r>
+        <w:rPr>
+          <w:sz w:val="18"/>
+          <w:szCs w:val="20"/>
+        </w:rPr>
+        <w:t xml:space="preserve">Cell therapy, boosted by </w:t>
+      </w:r>
+      <w:r>
+        <w:rPr>
           <w:sz w:val="18"/>
           <w:szCs w:val="20"/>
         </w:rPr>
@@ -159,7 +140,6 @@
       </w:r>
       <w:r>
         <w:rPr>
-          <w:color w:val="156082" w:themeColor="accent1"/>
           <w:sz w:val="18"/>
           <w:szCs w:val="20"/>
         </w:rPr>
@@ -167,7 +147,6 @@
       </w:r>
       <w:r>
         <w:rPr>
-          <w:color w:val="156082" w:themeColor="accent1"/>
           <w:sz w:val="18"/>
           <w:szCs w:val="20"/>
         </w:rPr>
@@ -175,7 +154,6 @@
       </w:r>
       <w:r>
         <w:rPr>
-          <w:color w:val="156082" w:themeColor="accent1"/>
           <w:sz w:val="18"/>
           <w:szCs w:val="20"/>
         </w:rPr>
@@ -186,14 +164,12 @@
       <w:pPr>
         <w:spacing w:after="0" w:line="240" w:lineRule="auto"/>
         <w:rPr>
-          <w:color w:val="156082" w:themeColor="accent1"/>
-          <w:sz w:val="18"/>
-          <w:szCs w:val="20"/>
-        </w:rPr>
-      </w:pPr>
-      <w:r>
-        <w:rPr>
-          <w:color w:val="156082" w:themeColor="accent1"/>
+          <w:sz w:val="18"/>
+          <w:szCs w:val="20"/>
+        </w:rPr>
+      </w:pPr>
+      <w:r>
+        <w:rPr>
           <w:sz w:val="18"/>
           <w:szCs w:val="20"/>
         </w:rPr>
@@ -201,7 +177,6 @@
       </w:r>
       <w:r>
         <w:rPr>
-          <w:color w:val="156082" w:themeColor="accent1"/>
           <w:sz w:val="18"/>
           <w:szCs w:val="20"/>
         </w:rPr>
@@ -209,7 +184,6 @@
       </w:r>
       <w:r>
         <w:rPr>
-          <w:color w:val="156082" w:themeColor="accent1"/>
           <w:sz w:val="18"/>
           <w:szCs w:val="20"/>
         </w:rPr>
@@ -217,7 +191,13 @@
       </w:r>
       <w:r>
         <w:rPr>
-          <w:color w:val="156082" w:themeColor="accent1"/>
+          <w:sz w:val="18"/>
+          <w:szCs w:val="20"/>
+        </w:rPr>
+        <w:t xml:space="preserve"> for therapeutic purposes</w:t>
+      </w:r>
+      <w:r>
+        <w:rPr>
           <w:sz w:val="18"/>
           <w:szCs w:val="20"/>
         </w:rPr>
@@ -227,8 +207,64 @@
         <w:rPr>
           <w:sz w:val="18"/>
           <w:szCs w:val="20"/>
-        </w:rPr>
-        <w:t>for therapeutic purposes</w:t>
+          <w:highlight w:val="yellow"/>
+        </w:rPr>
+        <w:t>[refs]</w:t>
+      </w:r>
+      <w:r>
+        <w:rPr>
+          <w:sz w:val="18"/>
+          <w:szCs w:val="20"/>
+        </w:rPr>
+        <w:t xml:space="preserve">. </w:t>
+      </w:r>
+    </w:p>
+    <w:p>
+      <w:pPr>
+        <w:spacing w:after="0" w:line="240" w:lineRule="auto"/>
+        <w:rPr>
+          <w:sz w:val="18"/>
+          <w:szCs w:val="20"/>
+        </w:rPr>
+      </w:pPr>
+      <w:r>
+        <w:rPr>
+          <w:sz w:val="18"/>
+          <w:szCs w:val="20"/>
+        </w:rPr>
+        <w:t xml:space="preserve">However, traditional gold-standard methods, such as trypan blue and fluorescent staining, suffer from low throughput and are prone to manual errors, as they sample only a small fraction of the total cells in a bioreactor. </w:t>
+      </w:r>
+    </w:p>
+    <w:p>
+      <w:pPr>
+        <w:spacing w:after="0" w:line="240" w:lineRule="auto"/>
+        <w:rPr>
+          <w:sz w:val="18"/>
+          <w:szCs w:val="20"/>
+        </w:rPr>
+      </w:pPr>
+      <w:r>
+        <w:rPr>
+          <w:sz w:val="18"/>
+          <w:szCs w:val="20"/>
+        </w:rPr>
+        <w:t xml:space="preserve">Moreover, the reliance on labeling increases the risk of contamination. </w:t>
+      </w:r>
+    </w:p>
+    <w:p>
+      <w:pPr>
+        <w:spacing w:after="0" w:line="240" w:lineRule="auto"/>
+        <w:rPr>
+          <w:sz w:val="18"/>
+          <w:szCs w:val="20"/>
+        </w:rPr>
+      </w:pPr>
+      <w:r>
+        <w:rPr>
+          <w:sz w:val="18"/>
+          <w:szCs w:val="20"/>
+        </w:rPr>
+        <w:t>Thus, a label-free, high-throughput, and viability-sensitive detection method is urgently needed by the pharmaceutical and biomedical fields.</w:t>
       </w:r>
       <w:r>
         <w:rPr>
@@ -237,6 +273,68 @@
         </w:rPr>
         <w:t xml:space="preserve"> </w:t>
       </w:r>
+    </w:p>
+    <w:p>
+      <w:pPr>
+        <w:spacing w:after="0" w:line="240" w:lineRule="auto"/>
+        <w:rPr>
+          <w:sz w:val="18"/>
+          <w:szCs w:val="20"/>
+        </w:rPr>
+      </w:pPr>
+    </w:p>
+    <w:p>
+      <w:pPr>
+        <w:spacing w:after="0" w:line="240" w:lineRule="auto"/>
+        <w:rPr>
+          <w:sz w:val="18"/>
+          <w:szCs w:val="20"/>
+        </w:rPr>
+      </w:pPr>
+      <w:r>
+        <w:rPr>
+          <w:sz w:val="18"/>
+          <w:szCs w:val="20"/>
+        </w:rPr>
+        <w:t xml:space="preserve">Optical coherence tomography (OCT) has gained attention in biological imaging due to its non-invasive, high-resolution, and 3-dimensional (3D) imaging capabilities. </w:t>
+      </w:r>
+    </w:p>
+    <w:p>
+      <w:pPr>
+        <w:spacing w:after="0" w:line="240" w:lineRule="auto"/>
+        <w:rPr>
+          <w:sz w:val="18"/>
+          <w:szCs w:val="20"/>
+        </w:rPr>
+      </w:pPr>
+      <w:r>
+        <w:rPr>
+          <w:sz w:val="18"/>
+          <w:szCs w:val="20"/>
+        </w:rPr>
+        <w:t xml:space="preserve">Recent studies have demonstrated </w:t>
+      </w:r>
+      <w:r>
+        <w:rPr>
+          <w:sz w:val="18"/>
+          <w:szCs w:val="20"/>
+        </w:rPr>
+        <w:t>it</w:t>
+      </w:r>
+      <w:r>
+        <w:rPr>
+          <w:sz w:val="18"/>
+          <w:szCs w:val="20"/>
+        </w:rPr>
+        <w:t>s potential in assessing tissue viability, suggesting its suitability for drug studies and cell-based applications</w:t>
+      </w:r>
+      <w:r>
+        <w:rPr>
+          <w:sz w:val="18"/>
+          <w:szCs w:val="20"/>
+        </w:rPr>
+        <w:t xml:space="preserve"> </w:t>
+      </w:r>
       <w:r>
         <w:rPr>
           <w:sz w:val="18"/>
@@ -247,168 +345,6 @@
       </w:r>
       <w:r>
         <w:rPr>
-          <w:color w:val="156082" w:themeColor="accent1"/>
-          <w:sz w:val="18"/>
-          <w:szCs w:val="20"/>
-        </w:rPr>
-        <w:t xml:space="preserve">. </w:t>
-      </w:r>
-    </w:p>
-    <w:p>
-      <w:pPr>
-        <w:spacing w:after="0" w:line="240" w:lineRule="auto"/>
-        <w:rPr>
-          <w:color w:val="156082" w:themeColor="accent1"/>
-          <w:sz w:val="18"/>
-          <w:szCs w:val="20"/>
-        </w:rPr>
-      </w:pPr>
-      <w:r>
-        <w:rPr>
-          <w:color w:val="156082" w:themeColor="accent1"/>
-          <w:sz w:val="18"/>
-          <w:szCs w:val="20"/>
-        </w:rPr>
-        <w:t xml:space="preserve">However, traditional gold-standard methods, such as trypan blue and fluorescent staining, suffer from low throughput and are prone to manual errors, as they sample only a small fraction of the total cells in a bioreactor. </w:t>
-      </w:r>
-    </w:p>
-    <w:p>
-      <w:pPr>
-        <w:spacing w:after="0" w:line="240" w:lineRule="auto"/>
-        <w:rPr>
-          <w:color w:val="156082" w:themeColor="accent1"/>
-          <w:sz w:val="18"/>
-          <w:szCs w:val="20"/>
-        </w:rPr>
-      </w:pPr>
-      <w:r>
-        <w:rPr>
-          <w:color w:val="156082" w:themeColor="accent1"/>
-          <w:sz w:val="18"/>
-          <w:szCs w:val="20"/>
-        </w:rPr>
-        <w:t xml:space="preserve">Moreover, the reliance on labeling increases the risk of contamination. </w:t>
-      </w:r>
-    </w:p>
-    <w:p>
-      <w:pPr>
-        <w:spacing w:after="0" w:line="240" w:lineRule="auto"/>
-        <w:rPr>
-          <w:color w:val="156082" w:themeColor="accent1"/>
-          <w:sz w:val="18"/>
-          <w:szCs w:val="20"/>
-        </w:rPr>
-      </w:pPr>
-      <w:r>
-        <w:rPr>
-          <w:color w:val="156082" w:themeColor="accent1"/>
-          <w:sz w:val="18"/>
-          <w:szCs w:val="20"/>
-        </w:rPr>
-        <w:t>Thus, a label-free, high-throughput, and viability-sensitive detection method is urgently needed by the pharmaceutical and biomedical fields.</w:t>
-      </w:r>
-      <w:r>
-        <w:rPr>
-          <w:sz w:val="18"/>
-          <w:szCs w:val="20"/>
-        </w:rPr>
-        <w:t xml:space="preserve"> </w:t>
-      </w:r>
-    </w:p>
-    <w:p>
-      <w:pPr>
-        <w:spacing w:after="0" w:line="240" w:lineRule="auto"/>
-        <w:rPr>
-          <w:sz w:val="18"/>
-          <w:szCs w:val="20"/>
-        </w:rPr>
-      </w:pPr>
-    </w:p>
-    <w:p>
-      <w:pPr>
-        <w:spacing w:after="0" w:line="240" w:lineRule="auto"/>
-        <w:rPr>
-          <w:color w:val="156082" w:themeColor="accent1"/>
-          <w:sz w:val="18"/>
-          <w:szCs w:val="20"/>
-        </w:rPr>
-      </w:pPr>
-      <w:r>
-        <w:rPr>
-          <w:color w:val="156082" w:themeColor="accent1"/>
-          <w:sz w:val="18"/>
-          <w:szCs w:val="20"/>
-        </w:rPr>
-        <w:t xml:space="preserve">Optical coherence tomography (OCT) has gained </w:t>
-      </w:r>
-      <w:r>
-        <w:rPr>
-          <w:color w:val="156082" w:themeColor="accent1"/>
-          <w:sz w:val="18"/>
-          <w:szCs w:val="20"/>
-        </w:rPr>
-        <w:t>attention</w:t>
-      </w:r>
-      <w:r>
-        <w:rPr>
-          <w:color w:val="156082" w:themeColor="accent1"/>
-          <w:sz w:val="18"/>
-          <w:szCs w:val="20"/>
-        </w:rPr>
-        <w:t xml:space="preserve"> in biological imaging due to its non-invasive, high-resolution, and 3-dimensional (3D) imaging capabilities. </w:t>
-      </w:r>
-    </w:p>
-    <w:p>
-      <w:pPr>
-        <w:spacing w:after="0" w:line="240" w:lineRule="auto"/>
-        <w:rPr>
-          <w:color w:val="156082" w:themeColor="accent1"/>
-          <w:sz w:val="18"/>
-          <w:szCs w:val="20"/>
-        </w:rPr>
-      </w:pPr>
-      <w:r>
-        <w:rPr>
-          <w:color w:val="156082" w:themeColor="accent1"/>
-          <w:sz w:val="18"/>
-          <w:szCs w:val="20"/>
-        </w:rPr>
-        <w:t xml:space="preserve">Recent studies have demonstrated </w:t>
-      </w:r>
-      <w:r>
-        <w:rPr>
-          <w:color w:val="156082" w:themeColor="accent1"/>
-          <w:sz w:val="18"/>
-          <w:szCs w:val="20"/>
-        </w:rPr>
-        <w:t>it</w:t>
-      </w:r>
-      <w:r>
-        <w:rPr>
-          <w:color w:val="156082" w:themeColor="accent1"/>
-          <w:sz w:val="18"/>
-          <w:szCs w:val="20"/>
-        </w:rPr>
-        <w:t>s potential in assessing tissue viability, suggesting its suitability for drug studies and cell-based applications</w:t>
-      </w:r>
-      <w:r>
-        <w:rPr>
-          <w:sz w:val="18"/>
-          <w:szCs w:val="20"/>
-        </w:rPr>
-        <w:t xml:space="preserve"> </w:t>
-      </w:r>
-      <w:r>
-        <w:rPr>
-          <w:sz w:val="18"/>
-          <w:szCs w:val="20"/>
-          <w:highlight w:val="yellow"/>
-        </w:rPr>
-        <w:t>[refs]</w:t>
-      </w:r>
-      <w:r>
-        <w:rPr>
-          <w:color w:val="156082" w:themeColor="accent1"/>
           <w:sz w:val="18"/>
           <w:szCs w:val="20"/>
         </w:rPr>
@@ -428,14 +364,12 @@
       <w:pPr>
         <w:spacing w:after="0" w:line="240" w:lineRule="auto"/>
         <w:rPr>
-          <w:color w:val="156082" w:themeColor="accent1"/>
-          <w:sz w:val="18"/>
-          <w:szCs w:val="20"/>
-        </w:rPr>
-      </w:pPr>
-      <w:r>
-        <w:rPr>
-          <w:color w:val="156082" w:themeColor="accent1"/>
+          <w:sz w:val="18"/>
+          <w:szCs w:val="20"/>
+        </w:rPr>
+      </w:pPr>
+      <w:r>
+        <w:rPr>
           <w:sz w:val="18"/>
           <w:szCs w:val="20"/>
         </w:rPr>
@@ -446,34 +380,16 @@
       <w:pPr>
         <w:spacing w:after="0" w:line="240" w:lineRule="auto"/>
         <w:rPr>
-          <w:color w:val="156082" w:themeColor="accent1"/>
-          <w:sz w:val="18"/>
-          <w:szCs w:val="20"/>
-        </w:rPr>
-      </w:pPr>
-      <w:r>
-        <w:rPr>
-          <w:color w:val="156082" w:themeColor="accent1"/>
-          <w:sz w:val="18"/>
-          <w:szCs w:val="20"/>
-        </w:rPr>
-        <w:t xml:space="preserve">Unlike traditional methods, this technique </w:t>
-      </w:r>
-      <w:r>
-        <w:rPr>
-          <w:color w:val="156082" w:themeColor="accent1"/>
-          <w:sz w:val="18"/>
-          <w:szCs w:val="20"/>
-        </w:rPr>
-        <w:t>provide</w:t>
-      </w:r>
-      <w:r>
-        <w:rPr>
-          <w:color w:val="156082" w:themeColor="accent1"/>
-          <w:sz w:val="18"/>
-          <w:szCs w:val="20"/>
-        </w:rPr>
-        <w:t>s real-time viability estimation with no contamination risk, making it a powerful tool for cellular assessment and advancing manufacturing workflows.</w:t>
+          <w:sz w:val="18"/>
+          <w:szCs w:val="20"/>
+        </w:rPr>
+      </w:pPr>
+      <w:r>
+        <w:rPr>
+          <w:sz w:val="18"/>
+          <w:szCs w:val="20"/>
+        </w:rPr>
+        <w:t>Unlike traditional methods, this technique provides real-time viability estimation with no contamination risk, making it a powerful tool for cellular assessment and advancing manufacturing workflows.</w:t>
       </w:r>
     </w:p>
     <w:p>
@@ -502,731 +418,643 @@
           <w:sz w:val="18"/>
           <w:szCs w:val="20"/>
         </w:rPr>
-        <w:t>Method</w:t>
-      </w:r>
-      <w:r>
+        <w:t>Methods</w:t>
+      </w:r>
+    </w:p>
+    <w:p>
+      <w:pPr>
+        <w:spacing w:after="0" w:line="240" w:lineRule="auto"/>
+        <w:rPr>
+          <w:sz w:val="18"/>
+          <w:szCs w:val="20"/>
+        </w:rPr>
+      </w:pPr>
+      <w:r>
+        <w:rPr>
+          <w:sz w:val="18"/>
+          <w:szCs w:val="20"/>
+        </w:rPr>
+        <w:t xml:space="preserve">Viability measurement using OCT was demonstrated on a commercial Jurkat cell line </w:t>
+      </w:r>
+      <w:r>
+        <w:rPr>
+          <w:sz w:val="18"/>
+          <w:szCs w:val="20"/>
+          <w:highlight w:val="yellow"/>
+        </w:rPr>
+        <w:t>(Cell bank?)</w:t>
+      </w:r>
+      <w:r>
+        <w:rPr>
+          <w:sz w:val="18"/>
+          <w:szCs w:val="20"/>
+        </w:rPr>
+        <w:t xml:space="preserve">. </w:t>
+      </w:r>
+    </w:p>
+    <w:p>
+      <w:pPr>
+        <w:spacing w:after="0" w:line="240" w:lineRule="auto"/>
+        <w:rPr>
+          <w:sz w:val="18"/>
+          <w:szCs w:val="20"/>
+        </w:rPr>
+      </w:pPr>
+      <w:r>
+        <w:rPr>
+          <w:sz w:val="18"/>
+          <w:szCs w:val="20"/>
+        </w:rPr>
+        <w:t xml:space="preserve">The cells were thawed from frozen stock and transferred to a 2 mL AT-closed vial </w:t>
+      </w:r>
+      <w:r>
+        <w:rPr>
+          <w:sz w:val="18"/>
+          <w:szCs w:val="20"/>
+          <w:highlight w:val="yellow"/>
+        </w:rPr>
+        <w:t>(</w:t>
+      </w:r>
+      <w:r>
+        <w:rPr>
+          <w:sz w:val="18"/>
+          <w:szCs w:val="20"/>
+          <w:highlight w:val="yellow"/>
+        </w:rPr>
+        <w:t>manufacturer</w:t>
+      </w:r>
+      <w:r>
+        <w:rPr>
+          <w:sz w:val="18"/>
+          <w:szCs w:val="20"/>
+          <w:highlight w:val="yellow"/>
+        </w:rPr>
+        <w:t>?)</w:t>
+      </w:r>
+      <w:r>
+        <w:rPr>
+          <w:sz w:val="18"/>
+          <w:szCs w:val="20"/>
+        </w:rPr>
+        <w:t xml:space="preserve"> for measurement. </w:t>
+      </w:r>
+    </w:p>
+    <w:p>
+      <w:pPr>
+        <w:spacing w:after="0" w:line="240" w:lineRule="auto"/>
+        <w:rPr>
+          <w:sz w:val="18"/>
+          <w:szCs w:val="20"/>
+        </w:rPr>
+      </w:pPr>
+      <w:r>
+        <w:rPr>
+          <w:sz w:val="18"/>
+          <w:szCs w:val="20"/>
+        </w:rPr>
+        <w:t>OCT scanning was performed externally through the vial.</w:t>
+      </w:r>
+    </w:p>
+    <w:p>
+      <w:pPr>
+        <w:spacing w:after="0" w:line="240" w:lineRule="auto"/>
+        <w:rPr>
+          <w:sz w:val="18"/>
+          <w:szCs w:val="20"/>
+        </w:rPr>
+      </w:pPr>
+      <w:r>
+        <w:rPr>
+          <w:sz w:val="18"/>
+          <w:szCs w:val="20"/>
+        </w:rPr>
+        <w:t>To simulate cell death, hydrogen peroxide was added to the vial, and measurements were repeated after two hours.</w:t>
+      </w:r>
+    </w:p>
+    <w:p>
+      <w:pPr>
+        <w:spacing w:after="0" w:line="240" w:lineRule="auto"/>
+        <w:rPr>
+          <w:sz w:val="18"/>
+          <w:szCs w:val="20"/>
+        </w:rPr>
+      </w:pPr>
+    </w:p>
+    <w:p>
+      <w:pPr>
+        <w:spacing w:after="0" w:line="240" w:lineRule="auto"/>
+        <w:rPr>
+          <w:sz w:val="18"/>
+          <w:szCs w:val="20"/>
+        </w:rPr>
+      </w:pPr>
+      <w:r>
+        <w:rPr>
+          <w:sz w:val="18"/>
+          <w:szCs w:val="20"/>
+        </w:rPr>
+        <w:t xml:space="preserve">A commercialized OCT </w:t>
+      </w:r>
+      <w:r>
+        <w:rPr>
+          <w:sz w:val="18"/>
+          <w:szCs w:val="20"/>
+          <w:highlight w:val="yellow"/>
+        </w:rPr>
+        <w:t>(type?)</w:t>
+      </w:r>
+      <w:r>
+        <w:rPr>
+          <w:sz w:val="18"/>
+          <w:szCs w:val="20"/>
+        </w:rPr>
+        <w:t xml:space="preserve"> </w:t>
+      </w:r>
+      <w:r>
+        <w:rPr>
+          <w:sz w:val="18"/>
+          <w:szCs w:val="20"/>
+        </w:rPr>
+        <w:t>system was used in this study.</w:t>
+      </w:r>
+      <w:r>
+        <w:rPr>
+          <w:sz w:val="18"/>
+          <w:szCs w:val="20"/>
+        </w:rPr>
+        <w:t xml:space="preserve"> </w:t>
+      </w:r>
+    </w:p>
+    <w:p>
+      <w:pPr>
+        <w:spacing w:after="0" w:line="240" w:lineRule="auto"/>
+        <w:rPr>
+          <w:sz w:val="18"/>
+          <w:szCs w:val="20"/>
+        </w:rPr>
+      </w:pPr>
+      <w:r>
+        <w:rPr>
+          <w:sz w:val="18"/>
+          <w:szCs w:val="20"/>
+        </w:rPr>
+        <w:t xml:space="preserve">It has a spatial resolution of 5.8 </w:t>
+      </w:r>
+      <w:r>
+        <w:rPr>
+          <w:rFonts w:hint="eastAsia"/>
+          <w:sz w:val="18"/>
+          <w:szCs w:val="20"/>
+        </w:rPr>
+        <w:t>μ</w:t>
+      </w:r>
+      <w:r>
+        <w:rPr>
+          <w:sz w:val="18"/>
+          <w:szCs w:val="20"/>
+        </w:rPr>
+        <w:t xml:space="preserve">m in lateral and 2.9 </w:t>
+      </w:r>
+      <w:r>
+        <w:rPr>
+          <w:rFonts w:hint="eastAsia"/>
+          <w:sz w:val="18"/>
+          <w:szCs w:val="20"/>
+        </w:rPr>
+        <w:t>μ</w:t>
+      </w:r>
+      <w:r>
+        <w:rPr>
+          <w:sz w:val="18"/>
+          <w:szCs w:val="20"/>
+        </w:rPr>
+        <w:t xml:space="preserve">m in axial directions. </w:t>
+      </w:r>
+    </w:p>
+    <w:p>
+      <w:pPr>
+        <w:spacing w:after="0" w:line="240" w:lineRule="auto"/>
+        <w:ind w:left="90" w:hangingChars="50" w:hanging="90"/>
+        <w:rPr>
+          <w:sz w:val="18"/>
+          <w:szCs w:val="20"/>
+        </w:rPr>
+      </w:pPr>
+      <w:r>
+        <w:rPr>
+          <w:sz w:val="18"/>
+          <w:szCs w:val="20"/>
+        </w:rPr>
+        <w:t xml:space="preserve">A repeated raster scan </w:t>
+      </w:r>
+      <w:r>
+        <w:rPr>
+          <w:sz w:val="18"/>
+          <w:szCs w:val="20"/>
+        </w:rPr>
+        <w:t xml:space="preserve">protocol </w:t>
+      </w:r>
+      <w:r>
+        <w:rPr>
+          <w:sz w:val="18"/>
+          <w:szCs w:val="20"/>
+        </w:rPr>
+        <w:t>was implemented to obtain the 3-D</w:t>
+      </w:r>
+      <w:r>
+        <w:rPr>
+          <w:sz w:val="18"/>
+          <w:szCs w:val="20"/>
+        </w:rPr>
+        <w:t xml:space="preserve"> OCT data volume, with a spatial size of 500</w:t>
+      </w:r>
+      <w:r>
+        <w:rPr>
+          <w:sz w:val="18"/>
+          <w:szCs w:val="20"/>
+        </w:rPr>
+        <w:t xml:space="preserve"> </w:t>
+      </w:r>
+      <w:r>
+        <w:rPr>
+          <w:rFonts w:hint="eastAsia"/>
+          <w:sz w:val="18"/>
+          <w:szCs w:val="20"/>
+        </w:rPr>
+        <w:t>μ</w:t>
+      </w:r>
+      <w:r>
+        <w:rPr>
+          <w:sz w:val="18"/>
+          <w:szCs w:val="20"/>
+        </w:rPr>
+        <w:t xml:space="preserve">m in </w:t>
+      </w:r>
+      <w:r>
+        <w:rPr>
+          <w:sz w:val="18"/>
+          <w:szCs w:val="20"/>
+        </w:rPr>
+        <w:t xml:space="preserve">two </w:t>
+      </w:r>
+      <w:r>
+        <w:rPr>
+          <w:sz w:val="18"/>
+          <w:szCs w:val="20"/>
+        </w:rPr>
+        <w:t xml:space="preserve">lateral directions and </w:t>
+      </w:r>
+      <w:r>
+        <w:rPr>
+          <w:sz w:val="18"/>
+          <w:szCs w:val="20"/>
+        </w:rPr>
+        <w:t>1500</w:t>
+      </w:r>
+      <w:r>
+        <w:rPr>
+          <w:sz w:val="18"/>
+          <w:szCs w:val="20"/>
+        </w:rPr>
+        <w:t xml:space="preserve"> </w:t>
+      </w:r>
+      <w:r>
+        <w:rPr>
+          <w:rFonts w:hint="eastAsia"/>
+          <w:sz w:val="18"/>
+          <w:szCs w:val="20"/>
+        </w:rPr>
+        <w:t>μ</w:t>
+      </w:r>
+      <w:r>
+        <w:rPr>
+          <w:sz w:val="18"/>
+          <w:szCs w:val="20"/>
+        </w:rPr>
+        <w:t>m</w:t>
+      </w:r>
+      <w:r>
+        <w:rPr>
+          <w:sz w:val="18"/>
+          <w:szCs w:val="20"/>
+        </w:rPr>
+        <w:t xml:space="preserve"> in</w:t>
+      </w:r>
+      <w:r>
+        <w:rPr>
+          <w:sz w:val="18"/>
+          <w:szCs w:val="20"/>
+        </w:rPr>
+        <w:t xml:space="preserve"> depth direction. </w:t>
+      </w:r>
+    </w:p>
+    <w:p>
+      <w:pPr>
+        <w:spacing w:after="0" w:line="240" w:lineRule="auto"/>
+        <w:rPr>
+          <w:sz w:val="18"/>
+          <w:szCs w:val="20"/>
+        </w:rPr>
+      </w:pPr>
+      <w:r>
+        <w:rPr>
+          <w:sz w:val="18"/>
+          <w:szCs w:val="20"/>
+        </w:rPr>
+        <w:t xml:space="preserve">The </w:t>
+      </w:r>
+      <w:r>
+        <w:rPr>
+          <w:sz w:val="18"/>
+          <w:szCs w:val="20"/>
+        </w:rPr>
+        <w:t>cross sectional had a scanning rate of 50 Hz</w:t>
+      </w:r>
+      <w:r>
+        <w:rPr>
+          <w:sz w:val="18"/>
+          <w:szCs w:val="20"/>
+        </w:rPr>
+        <w:t xml:space="preserve">, and the whole volume </w:t>
+      </w:r>
+      <w:r>
+        <w:rPr>
+          <w:sz w:val="18"/>
+          <w:szCs w:val="20"/>
+        </w:rPr>
+        <w:t>was acquired in</w:t>
+      </w:r>
+      <w:r>
+        <w:rPr>
+          <w:sz w:val="18"/>
+          <w:szCs w:val="20"/>
+        </w:rPr>
+        <w:t xml:space="preserve"> 60 seconds. </w:t>
+      </w:r>
+    </w:p>
+    <w:p>
+      <w:pPr>
+        <w:spacing w:after="0" w:line="240" w:lineRule="auto"/>
+        <w:rPr>
+          <w:sz w:val="18"/>
+          <w:szCs w:val="20"/>
+        </w:rPr>
+      </w:pPr>
+    </w:p>
+    <w:p>
+      <w:pPr>
+        <w:spacing w:after="0" w:line="240" w:lineRule="auto"/>
+        <w:rPr>
+          <w:sz w:val="18"/>
+          <w:szCs w:val="20"/>
+        </w:rPr>
+      </w:pPr>
+      <w:r>
+        <w:rPr>
+          <w:sz w:val="18"/>
+          <w:szCs w:val="20"/>
+        </w:rPr>
+        <w:t xml:space="preserve">A commercial OCT </w:t>
+      </w:r>
+      <w:proofErr w:type="gramStart"/>
+      <w:r>
+        <w:rPr>
+          <w:sz w:val="18"/>
+          <w:szCs w:val="20"/>
+        </w:rPr>
+        <w:t>system</w:t>
+      </w:r>
+      <w:r>
+        <w:rPr>
+          <w:sz w:val="18"/>
+          <w:szCs w:val="20"/>
+        </w:rPr>
+        <w:t xml:space="preserve"> </w:t>
+      </w:r>
+      <w:r>
+        <w:rPr>
+          <w:sz w:val="18"/>
+          <w:szCs w:val="20"/>
+          <w:highlight w:val="yellow"/>
+        </w:rPr>
+        <w:t>(type?)</w:t>
+      </w:r>
+      <w:proofErr w:type="gramEnd"/>
+      <w:r>
+        <w:rPr>
+          <w:sz w:val="18"/>
+          <w:szCs w:val="20"/>
+        </w:rPr>
+        <w:t xml:space="preserve"> with a spatial resolution of 5.8 μm laterally and 2.9 μm axially was used. </w:t>
+      </w:r>
+    </w:p>
+    <w:p>
+      <w:pPr>
+        <w:spacing w:after="0" w:line="240" w:lineRule="auto"/>
+        <w:rPr>
+          <w:sz w:val="18"/>
+          <w:szCs w:val="20"/>
+        </w:rPr>
+      </w:pPr>
+      <w:r>
+        <w:rPr>
+          <w:sz w:val="18"/>
+          <w:szCs w:val="20"/>
+        </w:rPr>
+        <w:t>A repeated raster scanning protocol captured 3</w:t>
+      </w:r>
+      <w:r>
+        <w:rPr>
+          <w:sz w:val="18"/>
+          <w:szCs w:val="20"/>
+        </w:rPr>
+        <w:t>-</w:t>
+      </w:r>
+      <w:r>
+        <w:rPr>
+          <w:sz w:val="18"/>
+          <w:szCs w:val="20"/>
+        </w:rPr>
+        <w:t xml:space="preserve">D OCT data volumes </w:t>
+      </w:r>
+      <w:r>
+        <w:rPr>
+          <w:sz w:val="18"/>
+          <w:szCs w:val="20"/>
+        </w:rPr>
+        <w:t>with a size of</w:t>
+      </w:r>
+      <w:r>
+        <w:rPr>
+          <w:sz w:val="18"/>
+          <w:szCs w:val="20"/>
+        </w:rPr>
+        <w:t xml:space="preserve"> 500 μm </w:t>
+      </w:r>
+      <w:r>
+        <w:rPr>
+          <w:sz w:val="18"/>
+          <w:szCs w:val="20"/>
+        </w:rPr>
+        <w:t xml:space="preserve">in </w:t>
+      </w:r>
+      <w:r>
+        <w:rPr>
+          <w:sz w:val="18"/>
+          <w:szCs w:val="20"/>
+        </w:rPr>
+        <w:t>lateral and 1500 μm in depth</w:t>
+      </w:r>
+      <w:r>
+        <w:rPr>
+          <w:sz w:val="18"/>
+          <w:szCs w:val="20"/>
+        </w:rPr>
+        <w:t xml:space="preserve"> directions</w:t>
+      </w:r>
+      <w:r>
+        <w:rPr>
+          <w:sz w:val="18"/>
+          <w:szCs w:val="20"/>
+        </w:rPr>
+        <w:t xml:space="preserve">. </w:t>
+      </w:r>
+    </w:p>
+    <w:p>
+      <w:pPr>
+        <w:spacing w:after="0" w:line="240" w:lineRule="auto"/>
+        <w:rPr>
+          <w:sz w:val="18"/>
+          <w:szCs w:val="20"/>
+        </w:rPr>
+      </w:pPr>
+      <w:r>
+        <w:rPr>
+          <w:sz w:val="18"/>
+          <w:szCs w:val="20"/>
+        </w:rPr>
+        <w:t xml:space="preserve">The cross-sectional scanning rate was 50 Hz, </w:t>
+      </w:r>
+      <w:r>
+        <w:rPr>
+          <w:sz w:val="18"/>
+          <w:szCs w:val="20"/>
+        </w:rPr>
+        <w:t>and</w:t>
+      </w:r>
+      <w:r>
+        <w:rPr>
+          <w:sz w:val="18"/>
+          <w:szCs w:val="20"/>
+        </w:rPr>
+        <w:t xml:space="preserve"> a complete volume </w:t>
+      </w:r>
+      <w:r>
+        <w:rPr>
+          <w:sz w:val="18"/>
+          <w:szCs w:val="20"/>
+        </w:rPr>
+        <w:t xml:space="preserve">was acquired in </w:t>
+      </w:r>
+      <w:r>
+        <w:rPr>
+          <w:sz w:val="18"/>
+          <w:szCs w:val="20"/>
+        </w:rPr>
+        <w:t xml:space="preserve">60 seconds. </w:t>
+      </w:r>
+    </w:p>
+    <w:p>
+      <w:pPr>
+        <w:spacing w:after="0" w:line="240" w:lineRule="auto"/>
+        <w:rPr>
+          <w:sz w:val="18"/>
+          <w:szCs w:val="20"/>
+        </w:rPr>
+      </w:pPr>
+    </w:p>
+    <w:p>
+      <w:pPr>
+        <w:spacing w:after="0" w:line="240" w:lineRule="auto"/>
+        <w:rPr>
+          <w:sz w:val="18"/>
+          <w:szCs w:val="20"/>
+        </w:rPr>
+      </w:pPr>
+      <w:r>
+        <w:rPr>
+          <w:sz w:val="18"/>
+          <w:szCs w:val="20"/>
+        </w:rPr>
+        <w:t>Temporal signal intensity fluctuations across the 3</w:t>
+      </w:r>
+      <w:r>
+        <w:rPr>
+          <w:sz w:val="18"/>
+          <w:szCs w:val="20"/>
+        </w:rPr>
+        <w:t>-</w:t>
+      </w:r>
+      <w:r>
+        <w:rPr>
+          <w:sz w:val="18"/>
+          <w:szCs w:val="20"/>
+        </w:rPr>
+        <w:t xml:space="preserve">D volume were analyzed in post-processing to estimate cell viability. </w:t>
+      </w:r>
+    </w:p>
+    <w:p>
+      <w:pPr>
+        <w:spacing w:after="0" w:line="240" w:lineRule="auto"/>
+        <w:rPr>
+          <w:sz w:val="18"/>
+          <w:szCs w:val="20"/>
+        </w:rPr>
+      </w:pPr>
+      <w:r>
+        <w:rPr>
+          <w:sz w:val="18"/>
+          <w:szCs w:val="20"/>
+        </w:rPr>
+        <w:t>Results were encoded into HSV color space for visualization and intuitive comparison.</w:t>
+      </w:r>
+    </w:p>
+    <w:p>
+      <w:pPr>
+        <w:spacing w:after="0" w:line="240" w:lineRule="auto"/>
+        <w:rPr>
+          <w:sz w:val="18"/>
+          <w:szCs w:val="20"/>
+        </w:rPr>
+      </w:pPr>
+    </w:p>
+    <w:p>
+      <w:pPr>
+        <w:spacing w:after="0" w:line="240" w:lineRule="auto"/>
+        <w:rPr>
+          <w:sz w:val="18"/>
+          <w:szCs w:val="20"/>
+        </w:rPr>
+      </w:pPr>
+    </w:p>
+    <w:p>
+      <w:pPr>
+        <w:spacing w:after="0" w:line="240" w:lineRule="auto"/>
         <w:rPr>
           <w:b/>
           <w:bCs/>
           <w:sz w:val="18"/>
           <w:szCs w:val="20"/>
         </w:rPr>
-        <w:t>s</w:t>
-      </w:r>
-    </w:p>
-    <w:p>
-      <w:pPr>
-        <w:spacing w:after="0" w:line="240" w:lineRule="auto"/>
-        <w:rPr>
-          <w:color w:val="156082" w:themeColor="accent1"/>
-          <w:sz w:val="18"/>
-          <w:szCs w:val="20"/>
-        </w:rPr>
-      </w:pPr>
-      <w:r>
-        <w:rPr>
-          <w:color w:val="156082" w:themeColor="accent1"/>
-          <w:sz w:val="18"/>
-          <w:szCs w:val="20"/>
-        </w:rPr>
-        <w:t>Viability measurement using OCT was demonstrated on a commercial Jurkat cell line</w:t>
-      </w:r>
-      <w:r>
-        <w:rPr>
-          <w:sz w:val="18"/>
-          <w:szCs w:val="20"/>
-        </w:rPr>
-        <w:t xml:space="preserve"> </w:t>
-      </w:r>
-      <w:r>
-        <w:rPr>
-          <w:sz w:val="18"/>
-          <w:szCs w:val="20"/>
-          <w:highlight w:val="yellow"/>
-        </w:rPr>
-        <w:t>(Cell bank?)</w:t>
-      </w:r>
-      <w:r>
-        <w:rPr>
-          <w:color w:val="156082" w:themeColor="accent1"/>
-          <w:sz w:val="18"/>
-          <w:szCs w:val="20"/>
-        </w:rPr>
-        <w:t xml:space="preserve">. </w:t>
-      </w:r>
-    </w:p>
-    <w:p>
-      <w:pPr>
-        <w:spacing w:after="0" w:line="240" w:lineRule="auto"/>
-        <w:rPr>
-          <w:color w:val="156082" w:themeColor="accent1"/>
-          <w:sz w:val="18"/>
-          <w:szCs w:val="20"/>
-        </w:rPr>
-      </w:pPr>
-      <w:r>
-        <w:rPr>
-          <w:color w:val="156082" w:themeColor="accent1"/>
-          <w:sz w:val="18"/>
-          <w:szCs w:val="20"/>
-        </w:rPr>
-        <w:t>The cells were thawed from frozen stock and transferred to a 2 mL AT-closed vial</w:t>
-      </w:r>
-      <w:r>
-        <w:rPr>
-          <w:color w:val="156082" w:themeColor="accent1"/>
-          <w:sz w:val="18"/>
-          <w:szCs w:val="20"/>
-        </w:rPr>
-        <w:t xml:space="preserve"> </w:t>
-      </w:r>
-      <w:r>
-        <w:rPr>
-          <w:color w:val="156082" w:themeColor="accent1"/>
-          <w:sz w:val="18"/>
-          <w:szCs w:val="20"/>
-          <w:highlight w:val="yellow"/>
-        </w:rPr>
-        <w:t>(</w:t>
-      </w:r>
-      <w:r>
-        <w:rPr>
-          <w:color w:val="156082" w:themeColor="accent1"/>
-          <w:sz w:val="18"/>
-          <w:szCs w:val="20"/>
-          <w:highlight w:val="yellow"/>
-        </w:rPr>
-        <w:t>manufacturer</w:t>
-      </w:r>
-      <w:r>
-        <w:rPr>
-          <w:color w:val="156082" w:themeColor="accent1"/>
-          <w:sz w:val="18"/>
-          <w:szCs w:val="20"/>
-          <w:highlight w:val="yellow"/>
-        </w:rPr>
-        <w:t>?)</w:t>
-      </w:r>
-      <w:r>
-        <w:rPr>
-          <w:color w:val="156082" w:themeColor="accent1"/>
-          <w:sz w:val="18"/>
-          <w:szCs w:val="20"/>
-        </w:rPr>
-        <w:t xml:space="preserve"> for measurement. </w:t>
-      </w:r>
-    </w:p>
-    <w:p>
-      <w:pPr>
-        <w:spacing w:after="0" w:line="240" w:lineRule="auto"/>
-        <w:rPr>
-          <w:color w:val="156082" w:themeColor="accent1"/>
-          <w:sz w:val="18"/>
-          <w:szCs w:val="20"/>
-        </w:rPr>
-      </w:pPr>
-      <w:r>
-        <w:rPr>
-          <w:color w:val="156082" w:themeColor="accent1"/>
-          <w:sz w:val="18"/>
-          <w:szCs w:val="20"/>
-        </w:rPr>
-        <w:t>OCT scanning was performed externally through the vial.</w:t>
-      </w:r>
-    </w:p>
-    <w:p>
-      <w:pPr>
-        <w:spacing w:after="0" w:line="240" w:lineRule="auto"/>
-        <w:rPr>
-          <w:color w:val="156082" w:themeColor="accent1"/>
-          <w:sz w:val="18"/>
-          <w:szCs w:val="20"/>
-        </w:rPr>
-      </w:pPr>
-      <w:r>
-        <w:rPr>
-          <w:color w:val="156082" w:themeColor="accent1"/>
-          <w:sz w:val="18"/>
-          <w:szCs w:val="20"/>
-        </w:rPr>
-        <w:t>To simulate cell death, hydrogen peroxide was added to the vial, and measurements were repeated after two hours.</w:t>
-      </w:r>
-    </w:p>
-    <w:p>
-      <w:pPr>
-        <w:spacing w:after="0" w:line="240" w:lineRule="auto"/>
-        <w:rPr>
-          <w:sz w:val="18"/>
-          <w:szCs w:val="20"/>
-        </w:rPr>
-      </w:pPr>
-    </w:p>
-    <w:p>
-      <w:pPr>
-        <w:spacing w:after="0" w:line="240" w:lineRule="auto"/>
-        <w:rPr>
-          <w:sz w:val="18"/>
-          <w:szCs w:val="20"/>
-        </w:rPr>
-      </w:pPr>
-      <w:r>
-        <w:rPr>
-          <w:sz w:val="18"/>
-          <w:szCs w:val="20"/>
-        </w:rPr>
-        <w:t xml:space="preserve">A commercialized OCT </w:t>
-      </w:r>
-      <w:r>
-        <w:rPr>
-          <w:sz w:val="18"/>
-          <w:szCs w:val="20"/>
-          <w:highlight w:val="yellow"/>
-        </w:rPr>
-        <w:t>(type?)</w:t>
-      </w:r>
-      <w:r>
-        <w:rPr>
-          <w:sz w:val="18"/>
-          <w:szCs w:val="20"/>
-        </w:rPr>
-        <w:t xml:space="preserve"> </w:t>
-      </w:r>
-      <w:r>
-        <w:rPr>
-          <w:sz w:val="18"/>
-          <w:szCs w:val="20"/>
-        </w:rPr>
-        <w:t>system was used in this study.</w:t>
-      </w:r>
-      <w:r>
-        <w:rPr>
-          <w:sz w:val="18"/>
-          <w:szCs w:val="20"/>
-        </w:rPr>
-        <w:t xml:space="preserve"> </w:t>
-      </w:r>
-    </w:p>
-    <w:p>
-      <w:pPr>
-        <w:spacing w:after="0" w:line="240" w:lineRule="auto"/>
-        <w:rPr>
-          <w:sz w:val="18"/>
-          <w:szCs w:val="20"/>
-        </w:rPr>
-      </w:pPr>
-      <w:r>
-        <w:rPr>
-          <w:sz w:val="18"/>
-          <w:szCs w:val="20"/>
-        </w:rPr>
-        <w:t xml:space="preserve">It has a spatial resolution of 5.8 </w:t>
-      </w:r>
-      <w:r>
-        <w:rPr>
-          <w:rFonts w:hint="eastAsia"/>
-          <w:sz w:val="18"/>
-          <w:szCs w:val="20"/>
-        </w:rPr>
-        <w:t>μ</w:t>
-      </w:r>
-      <w:r>
-        <w:rPr>
-          <w:sz w:val="18"/>
-          <w:szCs w:val="20"/>
-        </w:rPr>
-        <w:t xml:space="preserve">m in lateral and 2.9 </w:t>
-      </w:r>
-      <w:r>
-        <w:rPr>
-          <w:rFonts w:hint="eastAsia"/>
-          <w:sz w:val="18"/>
-          <w:szCs w:val="20"/>
-        </w:rPr>
-        <w:t>μ</w:t>
-      </w:r>
-      <w:r>
-        <w:rPr>
-          <w:sz w:val="18"/>
-          <w:szCs w:val="20"/>
-        </w:rPr>
-        <w:t>m</w:t>
-      </w:r>
-      <w:r>
-        <w:rPr>
-          <w:sz w:val="18"/>
-          <w:szCs w:val="20"/>
-        </w:rPr>
-        <w:t xml:space="preserve"> in axial directions. </w:t>
-      </w:r>
-    </w:p>
-    <w:p>
-      <w:pPr>
-        <w:spacing w:after="0" w:line="240" w:lineRule="auto"/>
-        <w:ind w:left="90" w:hangingChars="50" w:hanging="90"/>
-        <w:rPr>
-          <w:sz w:val="18"/>
-          <w:szCs w:val="20"/>
-        </w:rPr>
-      </w:pPr>
-      <w:r>
-        <w:rPr>
-          <w:sz w:val="18"/>
-          <w:szCs w:val="20"/>
-        </w:rPr>
-        <w:t xml:space="preserve">A repeated raster scan </w:t>
-      </w:r>
-      <w:r>
-        <w:rPr>
-          <w:sz w:val="18"/>
-          <w:szCs w:val="20"/>
-        </w:rPr>
-        <w:t xml:space="preserve">protocol </w:t>
-      </w:r>
-      <w:r>
-        <w:rPr>
-          <w:sz w:val="18"/>
-          <w:szCs w:val="20"/>
-        </w:rPr>
-        <w:t>was implemented to obtain the 3-D</w:t>
-      </w:r>
-      <w:r>
-        <w:rPr>
-          <w:sz w:val="18"/>
-          <w:szCs w:val="20"/>
-        </w:rPr>
-        <w:t xml:space="preserve"> OCT data volume, with a spatial size of 500</w:t>
-      </w:r>
-      <w:r>
-        <w:rPr>
-          <w:sz w:val="18"/>
-          <w:szCs w:val="20"/>
-        </w:rPr>
-        <w:t xml:space="preserve"> </w:t>
-      </w:r>
-      <w:r>
-        <w:rPr>
-          <w:rFonts w:hint="eastAsia"/>
-          <w:sz w:val="18"/>
-          <w:szCs w:val="20"/>
-        </w:rPr>
-        <w:t>μ</w:t>
-      </w:r>
-      <w:r>
-        <w:rPr>
-          <w:sz w:val="18"/>
-          <w:szCs w:val="20"/>
-        </w:rPr>
-        <w:t>m</w:t>
-      </w:r>
-      <w:r>
-        <w:rPr>
-          <w:sz w:val="18"/>
-          <w:szCs w:val="20"/>
-        </w:rPr>
-        <w:t xml:space="preserve"> in </w:t>
-      </w:r>
-      <w:r>
-        <w:rPr>
-          <w:sz w:val="18"/>
-          <w:szCs w:val="20"/>
-        </w:rPr>
-        <w:t xml:space="preserve">two </w:t>
-      </w:r>
-      <w:r>
-        <w:rPr>
-          <w:sz w:val="18"/>
-          <w:szCs w:val="20"/>
-        </w:rPr>
-        <w:t xml:space="preserve">lateral directions and </w:t>
-      </w:r>
-      <w:r>
-        <w:rPr>
-          <w:sz w:val="18"/>
-          <w:szCs w:val="20"/>
-        </w:rPr>
-        <w:t>1500</w:t>
-      </w:r>
-      <w:r>
-        <w:rPr>
-          <w:sz w:val="18"/>
-          <w:szCs w:val="20"/>
-        </w:rPr>
-        <w:t xml:space="preserve"> </w:t>
-      </w:r>
-      <w:r>
-        <w:rPr>
-          <w:rFonts w:hint="eastAsia"/>
-          <w:sz w:val="18"/>
-          <w:szCs w:val="20"/>
-        </w:rPr>
-        <w:t>μ</w:t>
-      </w:r>
-      <w:r>
-        <w:rPr>
-          <w:sz w:val="18"/>
-          <w:szCs w:val="20"/>
-        </w:rPr>
-        <w:t>m</w:t>
-      </w:r>
-      <w:r>
-        <w:rPr>
-          <w:sz w:val="18"/>
-          <w:szCs w:val="20"/>
-        </w:rPr>
-        <w:t xml:space="preserve"> in</w:t>
-      </w:r>
-      <w:r>
-        <w:rPr>
-          <w:sz w:val="18"/>
-          <w:szCs w:val="20"/>
-        </w:rPr>
-        <w:t xml:space="preserve"> depth direction. </w:t>
-      </w:r>
-    </w:p>
-    <w:p>
-      <w:pPr>
-        <w:spacing w:after="0" w:line="240" w:lineRule="auto"/>
-        <w:rPr>
-          <w:sz w:val="18"/>
-          <w:szCs w:val="20"/>
-        </w:rPr>
-      </w:pPr>
-      <w:r>
-        <w:rPr>
-          <w:sz w:val="18"/>
-          <w:szCs w:val="20"/>
-        </w:rPr>
-        <w:t xml:space="preserve">The </w:t>
-      </w:r>
-      <w:r>
-        <w:rPr>
-          <w:sz w:val="18"/>
-          <w:szCs w:val="20"/>
-        </w:rPr>
-        <w:t>cross sectional had a scanning rate of 50 Hz</w:t>
-      </w:r>
-      <w:r>
-        <w:rPr>
-          <w:sz w:val="18"/>
-          <w:szCs w:val="20"/>
-        </w:rPr>
-        <w:t xml:space="preserve">, and the whole volume </w:t>
-      </w:r>
-      <w:r>
-        <w:rPr>
-          <w:sz w:val="18"/>
-          <w:szCs w:val="20"/>
-        </w:rPr>
-        <w:t>was acquired in</w:t>
-      </w:r>
-      <w:r>
-        <w:rPr>
-          <w:sz w:val="18"/>
-          <w:szCs w:val="20"/>
-        </w:rPr>
-        <w:t xml:space="preserve"> 60 seconds. </w:t>
-      </w:r>
-    </w:p>
-    <w:p>
-      <w:pPr>
-        <w:spacing w:after="0" w:line="240" w:lineRule="auto"/>
-        <w:rPr>
-          <w:sz w:val="18"/>
-          <w:szCs w:val="20"/>
-        </w:rPr>
-      </w:pPr>
-    </w:p>
-    <w:p>
-      <w:pPr>
-        <w:spacing w:after="0" w:line="240" w:lineRule="auto"/>
-        <w:rPr>
-          <w:color w:val="156082" w:themeColor="accent1"/>
-          <w:sz w:val="18"/>
-          <w:szCs w:val="20"/>
-        </w:rPr>
-      </w:pPr>
-      <w:r>
-        <w:rPr>
-          <w:color w:val="156082" w:themeColor="accent1"/>
-          <w:sz w:val="18"/>
-          <w:szCs w:val="20"/>
-        </w:rPr>
-        <w:t xml:space="preserve">A commercial OCT </w:t>
-      </w:r>
-      <w:proofErr w:type="gramStart"/>
-      <w:r>
-        <w:rPr>
-          <w:color w:val="156082" w:themeColor="accent1"/>
-          <w:sz w:val="18"/>
-          <w:szCs w:val="20"/>
-        </w:rPr>
-        <w:t>system</w:t>
-      </w:r>
-      <w:r>
-        <w:rPr>
-          <w:color w:val="156082" w:themeColor="accent1"/>
-          <w:sz w:val="18"/>
-          <w:szCs w:val="20"/>
-        </w:rPr>
-        <w:t xml:space="preserve"> </w:t>
-      </w:r>
-      <w:r>
-        <w:rPr>
-          <w:sz w:val="18"/>
-          <w:szCs w:val="20"/>
-          <w:highlight w:val="yellow"/>
-        </w:rPr>
-        <w:t>(type?)</w:t>
-      </w:r>
-      <w:proofErr w:type="gramEnd"/>
-      <w:r>
-        <w:rPr>
-          <w:color w:val="156082" w:themeColor="accent1"/>
-          <w:sz w:val="18"/>
-          <w:szCs w:val="20"/>
-        </w:rPr>
-        <w:t xml:space="preserve"> with a spatial resolution of 5.8 μm laterally and 2.9 μm axially was used. </w:t>
-      </w:r>
-    </w:p>
-    <w:p>
-      <w:pPr>
-        <w:spacing w:after="0" w:line="240" w:lineRule="auto"/>
-        <w:rPr>
-          <w:color w:val="156082" w:themeColor="accent1"/>
-          <w:sz w:val="18"/>
-          <w:szCs w:val="20"/>
-        </w:rPr>
-      </w:pPr>
-      <w:r>
-        <w:rPr>
-          <w:color w:val="156082" w:themeColor="accent1"/>
-          <w:sz w:val="18"/>
-          <w:szCs w:val="20"/>
-        </w:rPr>
-        <w:t>A repeated raster scanning protocol captured 3</w:t>
-      </w:r>
-      <w:r>
-        <w:rPr>
-          <w:color w:val="156082" w:themeColor="accent1"/>
-          <w:sz w:val="18"/>
-          <w:szCs w:val="20"/>
-        </w:rPr>
-        <w:t>-</w:t>
-      </w:r>
-      <w:r>
-        <w:rPr>
-          <w:color w:val="156082" w:themeColor="accent1"/>
-          <w:sz w:val="18"/>
-          <w:szCs w:val="20"/>
-        </w:rPr>
-        <w:t xml:space="preserve">D OCT data volumes </w:t>
-      </w:r>
-      <w:r>
-        <w:rPr>
-          <w:color w:val="156082" w:themeColor="accent1"/>
-          <w:sz w:val="18"/>
-          <w:szCs w:val="20"/>
-        </w:rPr>
-        <w:t>with a size of</w:t>
-      </w:r>
-      <w:r>
-        <w:rPr>
-          <w:color w:val="156082" w:themeColor="accent1"/>
-          <w:sz w:val="18"/>
-          <w:szCs w:val="20"/>
-        </w:rPr>
-        <w:t xml:space="preserve"> 500 μm </w:t>
-      </w:r>
-      <w:r>
-        <w:rPr>
-          <w:color w:val="156082" w:themeColor="accent1"/>
-          <w:sz w:val="18"/>
-          <w:szCs w:val="20"/>
-        </w:rPr>
-        <w:t xml:space="preserve">in </w:t>
-      </w:r>
-      <w:r>
-        <w:rPr>
-          <w:color w:val="156082" w:themeColor="accent1"/>
-          <w:sz w:val="18"/>
-          <w:szCs w:val="20"/>
-        </w:rPr>
-        <w:t>lateral and 1500 μm in depth</w:t>
-      </w:r>
-      <w:r>
-        <w:rPr>
-          <w:color w:val="156082" w:themeColor="accent1"/>
-          <w:sz w:val="18"/>
-          <w:szCs w:val="20"/>
-        </w:rPr>
-        <w:t xml:space="preserve"> directions</w:t>
-      </w:r>
-      <w:r>
-        <w:rPr>
-          <w:color w:val="156082" w:themeColor="accent1"/>
-          <w:sz w:val="18"/>
-          <w:szCs w:val="20"/>
-        </w:rPr>
-        <w:t xml:space="preserve">. </w:t>
-      </w:r>
-    </w:p>
-    <w:p>
-      <w:pPr>
-        <w:spacing w:after="0" w:line="240" w:lineRule="auto"/>
-        <w:rPr>
-          <w:color w:val="156082" w:themeColor="accent1"/>
-          <w:sz w:val="18"/>
-          <w:szCs w:val="20"/>
-        </w:rPr>
-      </w:pPr>
-      <w:r>
-        <w:rPr>
-          <w:color w:val="156082" w:themeColor="accent1"/>
-          <w:sz w:val="18"/>
-          <w:szCs w:val="20"/>
-        </w:rPr>
-        <w:t xml:space="preserve">The cross-sectional scanning rate was 50 Hz, </w:t>
-      </w:r>
-      <w:r>
-        <w:rPr>
-          <w:color w:val="156082" w:themeColor="accent1"/>
-          <w:sz w:val="18"/>
-          <w:szCs w:val="20"/>
-        </w:rPr>
-        <w:t>and</w:t>
-      </w:r>
-      <w:r>
-        <w:rPr>
-          <w:color w:val="156082" w:themeColor="accent1"/>
-          <w:sz w:val="18"/>
-          <w:szCs w:val="20"/>
-        </w:rPr>
-        <w:t xml:space="preserve"> a complete volume </w:t>
-      </w:r>
-      <w:r>
-        <w:rPr>
-          <w:color w:val="156082" w:themeColor="accent1"/>
-          <w:sz w:val="18"/>
-          <w:szCs w:val="20"/>
-        </w:rPr>
-        <w:t xml:space="preserve">was acquired in </w:t>
-      </w:r>
-      <w:r>
-        <w:rPr>
-          <w:color w:val="156082" w:themeColor="accent1"/>
-          <w:sz w:val="18"/>
-          <w:szCs w:val="20"/>
-        </w:rPr>
-        <w:t xml:space="preserve">60 seconds. </w:t>
-      </w:r>
-    </w:p>
-    <w:p>
-      <w:pPr>
-        <w:spacing w:after="0" w:line="240" w:lineRule="auto"/>
-        <w:rPr>
-          <w:color w:val="156082" w:themeColor="accent1"/>
-          <w:sz w:val="18"/>
-          <w:szCs w:val="20"/>
-        </w:rPr>
-      </w:pPr>
-    </w:p>
-    <w:p>
-      <w:pPr>
-        <w:spacing w:after="0" w:line="240" w:lineRule="auto"/>
-        <w:rPr>
-          <w:color w:val="156082" w:themeColor="accent1"/>
-          <w:sz w:val="18"/>
-          <w:szCs w:val="20"/>
-        </w:rPr>
-      </w:pPr>
-      <w:r>
-        <w:rPr>
-          <w:color w:val="156082" w:themeColor="accent1"/>
-          <w:sz w:val="18"/>
-          <w:szCs w:val="20"/>
-        </w:rPr>
-        <w:t>Temporal signal intensity fluctuations across the 3</w:t>
-      </w:r>
-      <w:r>
-        <w:rPr>
-          <w:color w:val="156082" w:themeColor="accent1"/>
-          <w:sz w:val="18"/>
-          <w:szCs w:val="20"/>
-        </w:rPr>
-        <w:t>-</w:t>
-      </w:r>
-      <w:r>
-        <w:rPr>
-          <w:color w:val="156082" w:themeColor="accent1"/>
-          <w:sz w:val="18"/>
-          <w:szCs w:val="20"/>
-        </w:rPr>
-        <w:t xml:space="preserve">D volume were analyzed in post-processing to estimate cell viability. </w:t>
-      </w:r>
-    </w:p>
-    <w:p>
-      <w:pPr>
-        <w:spacing w:after="0" w:line="240" w:lineRule="auto"/>
-        <w:rPr>
-          <w:color w:val="156082" w:themeColor="accent1"/>
-          <w:sz w:val="18"/>
-          <w:szCs w:val="20"/>
-        </w:rPr>
-      </w:pPr>
-      <w:r>
-        <w:rPr>
-          <w:color w:val="156082" w:themeColor="accent1"/>
-          <w:sz w:val="18"/>
-          <w:szCs w:val="20"/>
-        </w:rPr>
-        <w:t>Results were encoded into HSV color space for visualization and intuitive comparison.</w:t>
-      </w:r>
-    </w:p>
-    <w:p>
-      <w:pPr>
-        <w:spacing w:after="0" w:line="240" w:lineRule="auto"/>
-        <w:rPr>
-          <w:sz w:val="18"/>
-          <w:szCs w:val="20"/>
-        </w:rPr>
-      </w:pPr>
-    </w:p>
-    <w:p>
-      <w:pPr>
-        <w:spacing w:after="0" w:line="240" w:lineRule="auto"/>
-        <w:rPr>
-          <w:sz w:val="18"/>
-          <w:szCs w:val="20"/>
-        </w:rPr>
-      </w:pPr>
-    </w:p>
-    <w:p>
-      <w:pPr>
-        <w:spacing w:after="0" w:line="240" w:lineRule="auto"/>
+      </w:pPr>
+      <w:r>
         <w:rPr>
           <w:b/>
           <w:bCs/>
           <w:sz w:val="18"/>
           <w:szCs w:val="20"/>
         </w:rPr>
-      </w:pPr>
-      <w:r>
-        <w:rPr>
-          <w:b/>
-          <w:bCs/>
-          <w:sz w:val="18"/>
-          <w:szCs w:val="20"/>
-        </w:rPr>
-        <w:t>R</w:t>
-      </w:r>
-      <w:r>
-        <w:rPr>
-          <w:b/>
-          <w:bCs/>
-          <w:sz w:val="18"/>
-          <w:szCs w:val="20"/>
-        </w:rPr>
-        <w:t>esults and conclusions</w:t>
+        <w:t>Results and conclusions</w:t>
       </w:r>
     </w:p>
     <w:p>
@@ -1260,7 +1088,6 @@
       </w:r>
       <w:r>
         <w:rPr>
-          <w:color w:val="156082" w:themeColor="accent1"/>
           <w:sz w:val="18"/>
           <w:szCs w:val="20"/>
         </w:rPr>
@@ -1278,14 +1105,12 @@
       <w:pPr>
         <w:spacing w:after="0" w:line="240" w:lineRule="auto"/>
         <w:rPr>
-          <w:color w:val="156082" w:themeColor="accent1"/>
-          <w:sz w:val="18"/>
-          <w:szCs w:val="20"/>
-        </w:rPr>
-      </w:pPr>
-      <w:r>
-        <w:rPr>
-          <w:color w:val="156082" w:themeColor="accent1"/>
+          <w:sz w:val="18"/>
+          <w:szCs w:val="20"/>
+        </w:rPr>
+      </w:pPr>
+      <w:r>
+        <w:rPr>
           <w:sz w:val="18"/>
           <w:szCs w:val="20"/>
         </w:rPr>
@@ -1296,17 +1121,15 @@
       <w:pPr>
         <w:spacing w:after="0" w:line="240" w:lineRule="auto"/>
         <w:rPr>
-          <w:color w:val="156082" w:themeColor="accent1"/>
-          <w:sz w:val="18"/>
-          <w:szCs w:val="20"/>
-        </w:rPr>
-      </w:pPr>
-    </w:p>
-    <w:p>
-      <w:pPr>
-        <w:spacing w:after="0" w:line="240" w:lineRule="auto"/>
-        <w:rPr>
-          <w:color w:val="156082" w:themeColor="accent1"/>
+          <w:sz w:val="18"/>
+          <w:szCs w:val="20"/>
+        </w:rPr>
+      </w:pPr>
+    </w:p>
+    <w:p>
+      <w:pPr>
+        <w:spacing w:after="0" w:line="240" w:lineRule="auto"/>
+        <w:rPr>
           <w:sz w:val="18"/>
           <w:szCs w:val="20"/>
         </w:rPr>
@@ -1990,6 +1813,7 @@
   <w:style w:type="character" w:default="1" w:styleId="a0">
     <w:name w:val="Default Paragraph Font"/>
     <w:uiPriority w:val="1"/>
+    <w:semiHidden/>
     <w:unhideWhenUsed/>
   </w:style>
   <w:style w:type="table" w:default="1" w:styleId="a1">

</xml_diff>